<commit_message>
update according to Eve
</commit_message>
<xml_diff>
--- a/docassemble/tblocks/data/templates/FORM_C.docx
+++ b/docassemble/tblocks/data/templates/FORM_C.docx
@@ -41,7 +41,7 @@
         </w:rPr>
         <w:t xml:space="preserve">NAME OF OFFERING:</w:t>
         <w:tab/>
-        <w:t xml:space="preserve">{{company.name}}</w:t>
+        <w:t xml:space="preserve">{{issuer.name}}</w:t>
       </w:r>
     </w:p>
     <w:p>
@@ -101,7 +101,7 @@
           <w:b w:val="1"/>
           <w:rtl w:val="0"/>
         </w:rPr>
-        <w:t xml:space="preserve">STATEMENT:             I HAVE CAREFULLY REVIEWED THE ATTACHED FORM C AND DISCLOSURE PACKET AND HEREBY CONFIRM THAT THEY (I) ACCURATELY REFLECT ALL OF THE INFORMATION REQUIRED BY 17 CFR §227.201, (II) ACCURATELY REFLECT ALL OF THE INFORMATION WE GAVE TO SMALL CHANGE, (III) DO NOT INCLUDE ANY UNTRUE STATEMENTS OF FACT, AND (IV) DO NOT OMIT ANY FACT NECESSARY TO MAKE THE STATEMENTS MADE NOT MISLEADING.</w:t>
+        <w:t xml:space="preserve">STATEMENT:       I HAVE CAREFULLY REVIEWED THE ATTACHED FORM C AND DISCLOSURE PACKET AND HEREBY CONFIRM THAT THEY (I) ACCURATELY REFLECT ALL OF THE INFORMATION REQUIRED BY 17 CFR §227.201, (II) ACCURATELY REFLECT ALL OF THE INFORMATION WE GAVE TO SMALL CHANGE, (III) DO NOT INCLUDE ANY UNTRUE STATEMENTS OF FACT, AND (IV) DO NOT OMIT ANY FACT NECESSARY TO MAKE THE STATEMENTS MADE NOT MISLEADING.</w:t>
       </w:r>
     </w:p>
     <w:p>
@@ -186,7 +186,7 @@
         </w:rPr>
         <w:t xml:space="preserve">TITLE:            </w:t>
         <w:tab/>
-        <w:t xml:space="preserve">___President______</w:t>
+        <w:t xml:space="preserve">_________</w:t>
       </w:r>
       <w:r>
         <w:rPr>
@@ -351,7 +351,7 @@
           <w:u w:val="single"/>
           <w:rtl w:val="0"/>
         </w:rPr>
-        <w:t xml:space="preserve">__{{company.name}}</w:t>
+        <w:t xml:space="preserve">__{{issuer.name}}</w:t>
       </w:r>
       <w:r>
         <w:rPr>
@@ -489,7 +489,7 @@
           <w:u w:val="single"/>
           <w:rtl w:val="0"/>
         </w:rPr>
-        <w:t xml:space="preserve">{{company.name}}</w:t>
+        <w:t xml:space="preserve">{{issuer.name}}</w:t>
       </w:r>
       <w:r>
         <w:rPr>
@@ -518,7 +518,7 @@
           <w:szCs w:val="24"/>
           <w:rtl w:val="0"/>
         </w:rPr>
-        <w:t xml:space="preserve">{{company.address}}</w:t>
+        <w:t xml:space="preserve">{{issuer.address}}</w:t>
       </w:r>
     </w:p>
     <w:p>
@@ -1552,7 +1552,7 @@
                 <w:szCs w:val="20"/>
                 <w:rtl w:val="0"/>
               </w:rPr>
-              <w:t xml:space="preserve">{{company.name}}</w:t>
+              <w:t xml:space="preserve">{{issuer.name}}</w:t>
             </w:r>
             <w:r>
               <w:rPr>
@@ -1674,7 +1674,7 @@
                 <w:szCs w:val="20"/>
                 <w:rtl w:val="0"/>
               </w:rPr>
-              <w:t xml:space="preserve">{company.adress.state}</w:t>
+              <w:t xml:space="preserve">{{issuer.address.state}}</w:t>
             </w:r>
           </w:p>
         </w:tc>
@@ -24891,7 +24891,7 @@
 
 <file path=customXML/item1.xml><?xml version="1.0" encoding="utf-8"?>
 <go:gDocsCustomXmlDataStorage xmlns:go="http://customooxmlschemas.google.com/" xmlns:r="http://schemas.openxmlformats.org/officeDocument/2006/relationships">
-  <go:docsCustomData xmlns:go="http://customooxmlschemas.google.com/" roundtripDataSignature="AMtx7mgFiGBFZWw156cVdYWDxTPbNgTR6A==">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</go:docsCustomData>
+  <go:docsCustomData xmlns:go="http://customooxmlschemas.google.com/" roundtripDataSignature="AMtx7mgFiGBFZWw156cVdYWDxTPbNgTR6A==">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</go:docsCustomData>
 </go:gDocsCustomXmlDataStorage>
 </file>
 

</xml_diff>